<commit_message>
eval board first-pass layout done, i didn't do small commits :(
</commit_message>
<xml_diff>
--- a/Requirements.docx
+++ b/Requirements.docx
@@ -416,6 +416,64 @@
                 <w:lang w:val="en-US"/>
               </w:rPr>
               <w:t>Update high speed definition for Requirement 4.3.1</w:t>
+            </w:r>
+          </w:p>
+        </w:tc>
+      </w:tr>
+      <w:tr>
+        <w:tc>
+          <w:tcPr>
+            <w:tcW w:w="914" w:type="dxa"/>
+          </w:tcPr>
+          <w:p>
+            <w:pPr>
+              <w:jc w:val="center"/>
+              <w:rPr>
+                <w:lang w:val="en-US"/>
+              </w:rPr>
+            </w:pPr>
+            <w:r>
+              <w:rPr>
+                <w:lang w:val="en-US"/>
+              </w:rPr>
+              <w:t>1.2</w:t>
+            </w:r>
+          </w:p>
+        </w:tc>
+        <w:tc>
+          <w:tcPr>
+            <w:tcW w:w="1343" w:type="dxa"/>
+          </w:tcPr>
+          <w:p>
+            <w:pPr>
+              <w:jc w:val="center"/>
+              <w:rPr>
+                <w:lang w:val="en-US"/>
+              </w:rPr>
+            </w:pPr>
+            <w:r>
+              <w:rPr>
+                <w:lang w:val="en-US"/>
+              </w:rPr>
+              <w:t>2022-10-26</w:t>
+            </w:r>
+          </w:p>
+        </w:tc>
+        <w:tc>
+          <w:tcPr>
+            <w:tcW w:w="6324" w:type="dxa"/>
+          </w:tcPr>
+          <w:p>
+            <w:pPr>
+              <w:rPr>
+                <w:lang w:val="en-US"/>
+              </w:rPr>
+            </w:pPr>
+            <w:r>
+              <w:rPr>
+                <w:lang w:val="en-US"/>
+              </w:rPr>
+              <w:t>Update requirements for adjustable gain for Requirement 4.3.4.</w:t>
             </w:r>
           </w:p>
         </w:tc>
@@ -3631,18 +3689,11 @@
         </w:rPr>
         <w:t xml:space="preserve"> be able to apply adjustable gain to the analog inputs.</w:t>
       </w:r>
-    </w:p>
-    <w:p>
-      <w:pPr>
-        <w:rPr>
-          <w:lang w:val="en-US"/>
-        </w:rPr>
-      </w:pPr>
-      <w:r>
-        <w:rPr>
-          <w:lang w:val="en-US"/>
-        </w:rPr>
-        <w:t xml:space="preserve">The adjustable gain </w:t>
+      <w:r>
+        <w:rPr>
+          <w:lang w:val="en-US"/>
+        </w:rPr>
+        <w:t xml:space="preserve"> The adjustable gain </w:t>
       </w:r>
       <w:r>
         <w:rPr>
@@ -3656,36 +3707,56 @@
         <w:rPr>
           <w:lang w:val="en-US"/>
         </w:rPr>
-        <w:t xml:space="preserve"> be implemented in hardware but controlled through software.</w:t>
-      </w:r>
-    </w:p>
-    <w:p>
-      <w:pPr>
-        <w:pStyle w:val="Heading2"/>
-        <w:rPr>
-          <w:lang w:val="en-US"/>
-        </w:rPr>
-      </w:pPr>
-      <w:bookmarkStart w:id="10" w:name="_Toc113981574"/>
-      <w:r>
-        <w:rPr>
-          <w:lang w:val="en-US"/>
-        </w:rPr>
-        <w:t>Board Temperature Sensor</w:t>
-      </w:r>
-      <w:bookmarkEnd w:id="10"/>
-    </w:p>
-    <w:p>
-      <w:pPr>
-        <w:rPr>
-          <w:lang w:val="en-US"/>
-        </w:rPr>
-      </w:pPr>
-      <w:r>
-        <w:rPr>
-          <w:lang w:val="en-US"/>
-        </w:rPr>
-        <w:t xml:space="preserve">The device </w:t>
+        <w:t xml:space="preserve"> be 1 V/V, 10</w:t>
+      </w:r>
+      <w:r>
+        <w:rPr>
+          <w:lang w:val="en-US"/>
+        </w:rPr>
+        <w:t xml:space="preserve"> V/V</w:t>
+      </w:r>
+      <w:r>
+        <w:rPr>
+          <w:lang w:val="en-US"/>
+        </w:rPr>
+        <w:t>, 50</w:t>
+      </w:r>
+      <w:r>
+        <w:rPr>
+          <w:lang w:val="en-US"/>
+        </w:rPr>
+        <w:t xml:space="preserve"> V/V</w:t>
+      </w:r>
+      <w:r>
+        <w:rPr>
+          <w:lang w:val="en-US"/>
+        </w:rPr>
+        <w:t xml:space="preserve">, and 100 </w:t>
+      </w:r>
+      <w:r>
+        <w:rPr>
+          <w:lang w:val="en-US"/>
+        </w:rPr>
+        <w:t>V/V</w:t>
+      </w:r>
+      <w:r>
+        <w:rPr>
+          <w:lang w:val="en-US"/>
+        </w:rPr>
+        <w:t>.</w:t>
+      </w:r>
+    </w:p>
+    <w:p>
+      <w:pPr>
+        <w:rPr>
+          <w:lang w:val="en-US"/>
+        </w:rPr>
+      </w:pPr>
+      <w:r>
+        <w:rPr>
+          <w:lang w:val="en-US"/>
+        </w:rPr>
+        <w:t xml:space="preserve">The adjustable gain </w:t>
       </w:r>
       <w:r>
         <w:rPr>
@@ -3697,29 +3768,46 @@
       </w:r>
       <w:r>
         <w:rPr>
+          <w:lang w:val="en-US"/>
+        </w:rPr>
+        <w:t xml:space="preserve"> be implemented in hardware but controlled through software.</w:t>
+      </w:r>
+    </w:p>
+    <w:p>
+      <w:pPr>
+        <w:pStyle w:val="Heading2"/>
+        <w:rPr>
+          <w:lang w:val="en-US"/>
+        </w:rPr>
+      </w:pPr>
+      <w:bookmarkStart w:id="10" w:name="_Toc113981574"/>
+      <w:r>
+        <w:rPr>
+          <w:lang w:val="en-US"/>
+        </w:rPr>
+        <w:t>Board Temperature Sensor</w:t>
+      </w:r>
+      <w:bookmarkEnd w:id="10"/>
+    </w:p>
+    <w:p>
+      <w:pPr>
+        <w:rPr>
+          <w:lang w:val="en-US"/>
+        </w:rPr>
+      </w:pPr>
+      <w:r>
+        <w:rPr>
+          <w:lang w:val="en-US"/>
+        </w:rPr>
+        <w:t xml:space="preserve">The device </w:t>
+      </w:r>
+      <w:r>
+        <w:rPr>
           <w:b/>
           <w:bCs/>
           <w:lang w:val="en-US"/>
         </w:rPr>
-        <w:t xml:space="preserve"> </w:t>
-      </w:r>
-      <w:r>
-        <w:rPr>
-          <w:lang w:val="en-US"/>
-        </w:rPr>
-        <w:t xml:space="preserve">be able to measure </w:t>
-      </w:r>
-      <w:r>
-        <w:rPr>
-          <w:lang w:val="en-US"/>
-        </w:rPr>
-        <w:t>the temperature of the printed circuit board (PCB) of the device.</w:t>
-      </w:r>
-      <w:r>
-        <w:rPr>
-          <w:lang w:val="en-US"/>
-        </w:rPr>
-        <w:t xml:space="preserve"> The measurement accuracy </w:t>
+        <w:t>shall</w:t>
       </w:r>
       <w:r>
         <w:rPr>
@@ -3727,79 +3815,25 @@
           <w:bCs/>
           <w:lang w:val="en-US"/>
         </w:rPr>
-        <w:t>shall</w:t>
-      </w:r>
-      <w:r>
-        <w:rPr>
-          <w:lang w:val="en-US"/>
-        </w:rPr>
-        <w:t xml:space="preserve"> be within +/- </w:t>
-      </w:r>
-      <w:r>
-        <w:rPr>
-          <w:lang w:val="en-US"/>
-        </w:rPr>
-        <w:t xml:space="preserve">3 </w:t>
-      </w:r>
-      <w:r>
-        <w:rPr>
-          <w:lang w:val="en-US"/>
-        </w:rPr>
-        <w:t>°</w:t>
-      </w:r>
-      <w:r>
-        <w:rPr>
-          <w:lang w:val="en-US"/>
-        </w:rPr>
-        <w:t>C.</w:t>
-      </w:r>
-    </w:p>
-    <w:p>
-      <w:pPr>
-        <w:rPr>
-          <w:lang w:val="en-US"/>
-        </w:rPr>
-      </w:pPr>
-      <w:r>
-        <w:rPr>
-          <w:lang w:val="en-US"/>
-        </w:rPr>
-        <w:t>Please note that the internal temperature sensor on some microcontrollers does not satisfy this requirement</w:t>
-      </w:r>
-      <w:r>
-        <w:rPr>
-          <w:lang w:val="en-US"/>
-        </w:rPr>
-        <w:t xml:space="preserve"> because microcontrollers may generate significant heat.</w:t>
-      </w:r>
-    </w:p>
-    <w:p>
-      <w:pPr>
-        <w:pStyle w:val="Heading2"/>
-        <w:rPr>
-          <w:lang w:val="en-US"/>
-        </w:rPr>
-      </w:pPr>
-      <w:bookmarkStart w:id="11" w:name="_Toc113981575"/>
-      <w:r>
-        <w:rPr>
-          <w:lang w:val="en-US"/>
-        </w:rPr>
-        <w:t>Operating Temperature Range</w:t>
-      </w:r>
-      <w:bookmarkEnd w:id="11"/>
-    </w:p>
-    <w:p>
-      <w:pPr>
-        <w:rPr>
-          <w:lang w:val="en-US"/>
-        </w:rPr>
-      </w:pPr>
-      <w:r>
-        <w:rPr>
-          <w:lang w:val="en-US"/>
-        </w:rPr>
-        <w:t xml:space="preserve">The device </w:t>
+        <w:t xml:space="preserve"> </w:t>
+      </w:r>
+      <w:r>
+        <w:rPr>
+          <w:lang w:val="en-US"/>
+        </w:rPr>
+        <w:t xml:space="preserve">be able to measure </w:t>
+      </w:r>
+      <w:r>
+        <w:rPr>
+          <w:lang w:val="en-US"/>
+        </w:rPr>
+        <w:t>the temperature of the printed circuit board (PCB) of the device.</w:t>
+      </w:r>
+      <w:r>
+        <w:rPr>
+          <w:lang w:val="en-US"/>
+        </w:rPr>
+        <w:t xml:space="preserve"> The measurement accuracy </w:t>
       </w:r>
       <w:r>
         <w:rPr>
@@ -3813,7 +3847,13 @@
         <w:rPr>
           <w:lang w:val="en-US"/>
         </w:rPr>
-        <w:t xml:space="preserve"> have a rated operational temperature range of -40 </w:t>
+        <w:t xml:space="preserve"> be within +/- </w:t>
+      </w:r>
+      <w:r>
+        <w:rPr>
+          <w:lang w:val="en-US"/>
+        </w:rPr>
+        <w:t xml:space="preserve">3 </w:t>
       </w:r>
       <w:r>
         <w:rPr>
@@ -3825,80 +3865,118 @@
         <w:rPr>
           <w:lang w:val="en-US"/>
         </w:rPr>
-        <w:t xml:space="preserve">C to 85 </w:t>
-      </w:r>
-      <w:r>
-        <w:rPr>
-          <w:lang w:val="en-US"/>
-        </w:rPr>
-        <w:t>°</w:t>
-      </w:r>
-      <w:r>
-        <w:rPr>
-          <w:lang w:val="en-US"/>
-        </w:rPr>
-        <w:t xml:space="preserve">C. </w:t>
+        <w:t>C.</w:t>
+      </w:r>
+    </w:p>
+    <w:p>
+      <w:pPr>
+        <w:rPr>
+          <w:lang w:val="en-US"/>
+        </w:rPr>
+      </w:pPr>
+      <w:r>
+        <w:rPr>
+          <w:lang w:val="en-US"/>
+        </w:rPr>
+        <w:t>Please note that the internal temperature sensor on some microcontrollers does not satisfy this requirement</w:t>
+      </w:r>
+      <w:r>
+        <w:rPr>
+          <w:lang w:val="en-US"/>
+        </w:rPr>
+        <w:t xml:space="preserve"> because microcontrollers may generate significant heat.</w:t>
       </w:r>
     </w:p>
     <w:p>
       <w:pPr>
         <w:pStyle w:val="Heading2"/>
-      </w:pPr>
-      <w:bookmarkStart w:id="12" w:name="_Toc113981576"/>
-      <w:r>
-        <w:t>Standalone Operation</w:t>
-      </w:r>
-      <w:bookmarkEnd w:id="12"/>
-    </w:p>
-    <w:p>
-      <w:pPr>
-        <w:pStyle w:val="Heading3"/>
-      </w:pPr>
-      <w:bookmarkStart w:id="13" w:name="_Toc113981577"/>
-      <w:r>
-        <w:t>Battery Power Input</w:t>
-      </w:r>
-      <w:bookmarkEnd w:id="13"/>
-    </w:p>
-    <w:p>
-      <w:r>
-        <w:t xml:space="preserve">To enable standalone operation without computer control, the device </w:t>
+        <w:rPr>
+          <w:lang w:val="en-US"/>
+        </w:rPr>
+      </w:pPr>
+      <w:bookmarkStart w:id="11" w:name="_Toc113981575"/>
+      <w:r>
+        <w:rPr>
+          <w:lang w:val="en-US"/>
+        </w:rPr>
+        <w:t>Operating Temperature Range</w:t>
+      </w:r>
+      <w:bookmarkEnd w:id="11"/>
+    </w:p>
+    <w:p>
+      <w:pPr>
+        <w:rPr>
+          <w:lang w:val="en-US"/>
+        </w:rPr>
+      </w:pPr>
+      <w:r>
+        <w:rPr>
+          <w:lang w:val="en-US"/>
+        </w:rPr>
+        <w:t xml:space="preserve">The device </w:t>
       </w:r>
       <w:r>
         <w:rPr>
           <w:b/>
           <w:bCs/>
+          <w:lang w:val="en-US"/>
         </w:rPr>
         <w:t>shall</w:t>
       </w:r>
       <w:r>
-        <w:t xml:space="preserve"> have a connector to accept battery power. </w:t>
-      </w:r>
-    </w:p>
-    <w:p>
-      <w:r>
-        <w:t xml:space="preserve">The battery power input </w:t>
-      </w:r>
-      <w:r>
-        <w:t>voltage ratings</w:t>
-      </w:r>
-      <w:r>
-        <w:t xml:space="preserve"> will be determined later in the design phase (open-ended for now).</w:t>
-      </w:r>
+        <w:rPr>
+          <w:lang w:val="en-US"/>
+        </w:rPr>
+        <w:t xml:space="preserve"> have a rated operational temperature range of -40 </w:t>
+      </w:r>
+      <w:r>
+        <w:rPr>
+          <w:lang w:val="en-US"/>
+        </w:rPr>
+        <w:t>°</w:t>
+      </w:r>
+      <w:r>
+        <w:rPr>
+          <w:lang w:val="en-US"/>
+        </w:rPr>
+        <w:t xml:space="preserve">C to 85 </w:t>
+      </w:r>
+      <w:r>
+        <w:rPr>
+          <w:lang w:val="en-US"/>
+        </w:rPr>
+        <w:t>°</w:t>
+      </w:r>
+      <w:r>
+        <w:rPr>
+          <w:lang w:val="en-US"/>
+        </w:rPr>
+        <w:t xml:space="preserve">C. </w:t>
+      </w:r>
+    </w:p>
+    <w:p>
+      <w:pPr>
+        <w:pStyle w:val="Heading2"/>
+      </w:pPr>
+      <w:bookmarkStart w:id="12" w:name="_Toc113981576"/>
+      <w:r>
+        <w:t>Standalone Operation</w:t>
+      </w:r>
+      <w:bookmarkEnd w:id="12"/>
     </w:p>
     <w:p>
       <w:pPr>
         <w:pStyle w:val="Heading3"/>
       </w:pPr>
-      <w:bookmarkStart w:id="14" w:name="_Toc113981578"/>
-      <w:r>
-        <w:t>SD Card</w:t>
-      </w:r>
-      <w:bookmarkEnd w:id="14"/>
-    </w:p>
-    <w:p>
-      <w:r>
-        <w:t xml:space="preserve">The device </w:t>
+      <w:bookmarkStart w:id="13" w:name="_Toc113981577"/>
+      <w:r>
+        <w:t>Battery Power Input</w:t>
+      </w:r>
+      <w:bookmarkEnd w:id="13"/>
+    </w:p>
+    <w:p>
+      <w:r>
+        <w:t xml:space="preserve">To enable standalone operation without computer control, the device </w:t>
       </w:r>
       <w:r>
         <w:rPr>
@@ -3908,28 +3986,33 @@
         <w:t>shall</w:t>
       </w:r>
       <w:r>
-        <w:t xml:space="preserve"> </w:t>
-      </w:r>
-      <w:r>
-        <w:t xml:space="preserve">have a microSD card slot to save data to a microSD card. This is intended to enable </w:t>
-      </w:r>
-      <w:r>
-        <w:t>the device to be programmed to run without interfacing to a computer.</w:t>
-      </w:r>
-    </w:p>
-    <w:p>
-      <w:pPr>
-        <w:pStyle w:val="Heading2"/>
-      </w:pPr>
-      <w:bookmarkStart w:id="15" w:name="_Toc113981579"/>
-      <w:r>
-        <w:t>Computer Interface</w:t>
-      </w:r>
-      <w:bookmarkEnd w:id="15"/>
-    </w:p>
-    <w:p>
-      <w:r>
-        <w:t xml:space="preserve">The DAQ device will be used with a computer to display live values of inputs and outputs at the test site. As such, the device </w:t>
+        <w:t xml:space="preserve"> have a connector to accept battery power. </w:t>
+      </w:r>
+    </w:p>
+    <w:p>
+      <w:r>
+        <w:t xml:space="preserve">The battery power input </w:t>
+      </w:r>
+      <w:r>
+        <w:t>voltage ratings</w:t>
+      </w:r>
+      <w:r>
+        <w:t xml:space="preserve"> will be determined later in the design phase (open-ended for now).</w:t>
+      </w:r>
+    </w:p>
+    <w:p>
+      <w:pPr>
+        <w:pStyle w:val="Heading3"/>
+      </w:pPr>
+      <w:bookmarkStart w:id="14" w:name="_Toc113981578"/>
+      <w:r>
+        <w:t>SD Card</w:t>
+      </w:r>
+      <w:bookmarkEnd w:id="14"/>
+    </w:p>
+    <w:p>
+      <w:r>
+        <w:t xml:space="preserve">The device </w:t>
       </w:r>
       <w:r>
         <w:rPr>
@@ -3939,18 +4022,28 @@
         <w:t>shall</w:t>
       </w:r>
       <w:r>
-        <w:t xml:space="preserve"> interface with a computer via USB or Ethernet</w:t>
-      </w:r>
-      <w:r>
-        <w:t>*</w:t>
-      </w:r>
-      <w:r>
-        <w:t>.</w:t>
-      </w:r>
-    </w:p>
-    <w:p>
-      <w:r>
-        <w:t xml:space="preserve">*: For the scope of the Honours Thesis project, Ethernet capability </w:t>
+        <w:t xml:space="preserve"> </w:t>
+      </w:r>
+      <w:r>
+        <w:t xml:space="preserve">have a microSD card slot to save data to a microSD card. This is intended to enable </w:t>
+      </w:r>
+      <w:r>
+        <w:t>the device to be programmed to run without interfacing to a computer.</w:t>
+      </w:r>
+    </w:p>
+    <w:p>
+      <w:pPr>
+        <w:pStyle w:val="Heading2"/>
+      </w:pPr>
+      <w:bookmarkStart w:id="15" w:name="_Toc113981579"/>
+      <w:r>
+        <w:t>Computer Interface</w:t>
+      </w:r>
+      <w:bookmarkEnd w:id="15"/>
+    </w:p>
+    <w:p>
+      <w:r>
+        <w:t xml:space="preserve">The DAQ device will be used with a computer to display live values of inputs and outputs at the test site. As such, the device </w:t>
       </w:r>
       <w:r>
         <w:rPr>
@@ -3960,25 +4053,18 @@
         <w:t>shall</w:t>
       </w:r>
       <w:r>
-        <w:t xml:space="preserve"> be present but may not necessarily be usable.</w:t>
-      </w:r>
-    </w:p>
-    <w:p>
-      <w:pPr>
-        <w:pStyle w:val="Heading2"/>
-      </w:pPr>
-      <w:bookmarkStart w:id="16" w:name="_Toc113981580"/>
-      <w:r>
-        <w:t>Add-Ons and Expansion</w:t>
-      </w:r>
-      <w:bookmarkEnd w:id="16"/>
-    </w:p>
-    <w:p>
-      <w:r>
-        <w:t xml:space="preserve">As DAQ requirements vary </w:t>
-      </w:r>
-      <w:r>
-        <w:t xml:space="preserve">significantly between projects, the device </w:t>
+        <w:t xml:space="preserve"> interface with a computer via USB or Ethernet</w:t>
+      </w:r>
+      <w:r>
+        <w:t>*</w:t>
+      </w:r>
+      <w:r>
+        <w:t>.</w:t>
+      </w:r>
+    </w:p>
+    <w:p>
+      <w:r>
+        <w:t xml:space="preserve">*: For the scope of the Honours Thesis project, Ethernet capability </w:t>
       </w:r>
       <w:r>
         <w:rPr>
@@ -3988,6 +4074,34 @@
         <w:t>shall</w:t>
       </w:r>
       <w:r>
+        <w:t xml:space="preserve"> be present but may not necessarily be usable.</w:t>
+      </w:r>
+    </w:p>
+    <w:p>
+      <w:pPr>
+        <w:pStyle w:val="Heading2"/>
+      </w:pPr>
+      <w:bookmarkStart w:id="16" w:name="_Toc113981580"/>
+      <w:r>
+        <w:t>Add-Ons and Expansion</w:t>
+      </w:r>
+      <w:bookmarkEnd w:id="16"/>
+    </w:p>
+    <w:p>
+      <w:r>
+        <w:t xml:space="preserve">As DAQ requirements vary </w:t>
+      </w:r>
+      <w:r>
+        <w:t xml:space="preserve">significantly between projects, the device </w:t>
+      </w:r>
+      <w:r>
+        <w:rPr>
+          <w:b/>
+          <w:bCs/>
+        </w:rPr>
+        <w:t>shall</w:t>
+      </w:r>
+      <w:r>
         <w:t xml:space="preserve"> be designed to facilitate integration of custom add-on boards, </w:t>
       </w:r>
       <w:r>
@@ -4057,6 +4171,7 @@
     </w:p>
     <w:p>
       <w:r>
+        <w:lastRenderedPageBreak/>
         <w:t>Please note that this requirement does not mean that each add-on must have 8 unique digital IO ports assigned to it; rather, all add-ons would share the 8 digital IO pins.</w:t>
       </w:r>
     </w:p>
@@ -4066,7 +4181,6 @@
       </w:pPr>
       <w:bookmarkStart w:id="20" w:name="_Toc113981583"/>
       <w:r>
-        <w:lastRenderedPageBreak/>
         <w:t>Analog Inputs</w:t>
       </w:r>
       <w:bookmarkEnd w:id="20"/>

</xml_diff>